<commit_message>
Added input to the results section of the homepage
</commit_message>
<xml_diff>
--- a/Write-Up.docx
+++ b/Write-Up.docx
@@ -23,6 +23,33 @@
           <w:rFonts w:ascii="Calibri" w:hAnsi="Calibri" w:cs="Calibri"/>
         </w:rPr>
       </w:pPr>
+      <w:r>
+        <w:rPr>
+          <w:rFonts w:ascii="Calibri" w:hAnsi="Calibri" w:cs="Calibri"/>
+        </w:rPr>
+        <w:t>Marvel Prototype:</w:t>
+      </w:r>
+      <w:r>
+        <w:rPr>
+          <w:rFonts w:ascii="Calibri" w:hAnsi="Calibri" w:cs="Calibri"/>
+        </w:rPr>
+        <w:br/>
+      </w:r>
+      <w:hyperlink r:id="rId7" w:history="1">
+        <w:r>
+          <w:rPr>
+            <w:rStyle w:val="Hyperlink"/>
+            <w:rFonts w:ascii="Calibri" w:hAnsi="Calibri" w:cs="Calibri"/>
+          </w:rPr>
+          <w:t>https://marvelapp.com/prototype/8g5da74/screen/94319131</w:t>
+        </w:r>
+      </w:hyperlink>
+      <w:r>
+        <w:rPr>
+          <w:rFonts w:ascii="Calibri" w:hAnsi="Calibri" w:cs="Calibri"/>
+        </w:rPr>
+        <w:t xml:space="preserve"> </w:t>
+      </w:r>
     </w:p>
     <w:p>
       <w:pPr>
@@ -51,7 +78,7 @@
           <w:rFonts w:ascii="Calibri" w:hAnsi="Calibri" w:cs="Calibri"/>
         </w:rPr>
       </w:pPr>
-      <w:hyperlink r:id="rId7" w:history="1">
+      <w:hyperlink r:id="rId8" w:history="1">
         <w:r>
           <w:rPr>
             <w:rStyle w:val="Hyperlink"/>
@@ -79,7 +106,7 @@
           <w:rFonts w:ascii="Calibri" w:hAnsi="Calibri" w:cs="Calibri"/>
         </w:rPr>
       </w:pPr>
-      <w:hyperlink r:id="rId8" w:history="1">
+      <w:hyperlink r:id="rId9" w:history="1">
         <w:r>
           <w:rPr>
             <w:rStyle w:val="Hyperlink"/>
@@ -96,7 +123,7 @@
       </w:r>
     </w:p>
     <w:sectPr>
-      <w:headerReference w:type="default" r:id="rId9"/>
+      <w:headerReference w:type="default" r:id="rId10"/>
       <w:pgSz w:w="12240" w:h="15840"/>
       <w:pgMar w:top="1440" w:right="1440" w:bottom="1440" w:left="1440" w:header="720" w:footer="720" w:gutter="0"/>
       <w:cols w:space="720"/>

</xml_diff>